<commit_message>
Add missing fields. Fix #25
</commit_message>
<xml_diff>
--- a/docx_templates/Form-TD.docx
+++ b/docx_templates/Form-TD.docx
@@ -48,7 +48,7 @@
     <w:p>
       <w:pPr>
         <w:pStyle w:val="Normal"/>
-        <w:overflowPunct w:val="false"/>
+        <w:overflowPunct w:val="true"/>
         <w:spacing w:lineRule="auto" w:line="360"/>
         <w:jc w:val="center"/>
         <w:textAlignment w:val="auto"/>
@@ -65,7 +65,7 @@
     <w:p>
       <w:pPr>
         <w:pStyle w:val="Normal"/>
-        <w:overflowPunct w:val="false"/>
+        <w:overflowPunct w:val="true"/>
         <w:spacing w:lineRule="auto" w:line="360"/>
         <w:jc w:val="center"/>
         <w:textAlignment w:val="auto"/>
@@ -77,23 +77,7 @@
           <w:sz w:val="20"/>
           <w:lang w:val="tr-TR"/>
         </w:rPr>
-        <w:t>student.department.</w:t>
-      </w:r>
-      <w:r>
-        <w:rPr>
-          <w:rFonts w:cs="Times New Roman"/>
-          <w:sz w:val="20"/>
-          <w:lang w:val="tr-TR"/>
-        </w:rPr>
-        <w:t>turkish_</w:t>
-      </w:r>
-      <w:r>
-        <w:rPr>
-          <w:rFonts w:cs="Times New Roman"/>
-          <w:sz w:val="20"/>
-          <w:lang w:val="tr-TR"/>
-        </w:rPr>
-        <w:t>department_name</w:t>
+        <w:t>student.department.turkish_department_name</w:t>
       </w:r>
       <w:r>
         <w:rPr>
@@ -105,7 +89,7 @@
     <w:p>
       <w:pPr>
         <w:pStyle w:val="Normal"/>
-        <w:overflowPunct w:val="false"/>
+        <w:overflowPunct w:val="true"/>
         <w:spacing w:lineRule="auto" w:line="360"/>
         <w:jc w:val="center"/>
         <w:textAlignment w:val="auto"/>
@@ -135,7 +119,7 @@
     <w:p>
       <w:pPr>
         <w:pStyle w:val="Normal"/>
-        <w:overflowPunct w:val="false"/>
+        <w:overflowPunct w:val="true"/>
         <w:jc w:val="center"/>
         <w:textAlignment w:val="auto"/>
         <w:rPr>
@@ -151,7 +135,7 @@
     <w:p>
       <w:pPr>
         <w:pStyle w:val="Normal"/>
-        <w:overflowPunct w:val="false"/>
+        <w:overflowPunct w:val="true"/>
         <w:spacing w:lineRule="auto" w:line="360"/>
         <w:jc w:val="both"/>
         <w:textAlignment w:val="auto"/>
@@ -167,7 +151,7 @@
     <w:p>
       <w:pPr>
         <w:pStyle w:val="Normal"/>
-        <w:overflowPunct w:val="false"/>
+        <w:overflowPunct w:val="true"/>
         <w:spacing w:lineRule="auto" w:line="360"/>
         <w:jc w:val="both"/>
         <w:textAlignment w:val="auto"/>
@@ -183,7 +167,7 @@
     <w:p>
       <w:pPr>
         <w:pStyle w:val="Normal"/>
-        <w:overflowPunct w:val="false"/>
+        <w:overflowPunct w:val="true"/>
         <w:spacing w:lineRule="auto" w:line="360"/>
         <w:jc w:val="both"/>
         <w:textAlignment w:val="auto"/>
@@ -483,7 +467,7 @@
     <w:p>
       <w:pPr>
         <w:pStyle w:val="Normal"/>
-        <w:overflowPunct w:val="false"/>
+        <w:overflowPunct w:val="true"/>
         <w:textAlignment w:val="auto"/>
         <w:rPr>
           <w:lang w:val="tr-TR"/>
@@ -498,7 +482,7 @@
     <w:p>
       <w:pPr>
         <w:pStyle w:val="Normal"/>
-        <w:overflowPunct w:val="false"/>
+        <w:overflowPunct w:val="true"/>
         <w:textAlignment w:val="auto"/>
         <w:rPr>
           <w:lang w:val="tr-TR"/>
@@ -513,7 +497,7 @@
     <w:p>
       <w:pPr>
         <w:pStyle w:val="Normal"/>
-        <w:overflowPunct w:val="false"/>
+        <w:overflowPunct w:val="true"/>
         <w:textAlignment w:val="auto"/>
         <w:rPr>
           <w:lang w:val="tr-TR"/>
@@ -562,7 +546,7 @@
           <w:p>
             <w:pPr>
               <w:pStyle w:val="Normal"/>
-              <w:overflowPunct w:val="false"/>
+              <w:overflowPunct w:val="true"/>
               <w:spacing w:lineRule="auto" w:line="300"/>
               <w:ind w:left="113" w:right="113" w:hanging="0"/>
               <w:jc w:val="center"/>
@@ -590,7 +574,7 @@
           <w:p>
             <w:pPr>
               <w:pStyle w:val="Normal"/>
-              <w:overflowPunct w:val="false"/>
+              <w:overflowPunct w:val="true"/>
               <w:spacing w:lineRule="auto" w:line="300"/>
               <w:textAlignment w:val="auto"/>
               <w:rPr/>
@@ -607,7 +591,7 @@
           <w:p>
             <w:pPr>
               <w:pStyle w:val="Normal"/>
-              <w:overflowPunct w:val="false"/>
+              <w:overflowPunct w:val="true"/>
               <w:spacing w:lineRule="auto" w:line="300"/>
               <w:textAlignment w:val="auto"/>
               <w:rPr/>
@@ -625,27 +609,27 @@
           <w:p>
             <w:pPr>
               <w:pStyle w:val="Normal"/>
-              <w:overflowPunct w:val="false"/>
-              <w:spacing w:lineRule="auto" w:line="300"/>
-              <w:textAlignment w:val="auto"/>
-              <w:rPr>
-                <w:rFonts w:eastAsia="Calibri" w:eastAsiaTheme="minorHAnsi"/>
-                <w:szCs w:val="22"/>
-                <w:lang w:val="tr-TR" w:eastAsia="en-US"/>
-              </w:rPr>
-            </w:pPr>
-            <w:r>
-              <w:rPr>
-                <w:rFonts w:eastAsia="Calibri" w:eastAsiaTheme="minorHAnsi"/>
-                <w:szCs w:val="22"/>
-                <w:lang w:val="tr-TR" w:eastAsia="en-US"/>
-              </w:rPr>
-            </w:r>
-          </w:p>
-          <w:p>
-            <w:pPr>
-              <w:pStyle w:val="Normal"/>
-              <w:overflowPunct w:val="false"/>
+              <w:overflowPunct w:val="true"/>
+              <w:spacing w:lineRule="auto" w:line="300"/>
+              <w:textAlignment w:val="auto"/>
+              <w:rPr>
+                <w:rFonts w:eastAsia="Calibri" w:eastAsiaTheme="minorHAnsi"/>
+                <w:szCs w:val="22"/>
+                <w:lang w:val="tr-TR" w:eastAsia="en-US"/>
+              </w:rPr>
+            </w:pPr>
+            <w:r>
+              <w:rPr>
+                <w:rFonts w:eastAsia="Calibri" w:eastAsiaTheme="minorHAnsi"/>
+                <w:szCs w:val="22"/>
+                <w:lang w:val="tr-TR" w:eastAsia="en-US"/>
+              </w:rPr>
+            </w:r>
+          </w:p>
+          <w:p>
+            <w:pPr>
+              <w:pStyle w:val="Normal"/>
+              <w:overflowPunct w:val="true"/>
               <w:spacing w:lineRule="auto" w:line="300"/>
               <w:textAlignment w:val="auto"/>
               <w:rPr/>
@@ -662,7 +646,7 @@
           <w:p>
             <w:pPr>
               <w:pStyle w:val="Normal"/>
-              <w:overflowPunct w:val="false"/>
+              <w:overflowPunct w:val="true"/>
               <w:spacing w:lineRule="auto" w:line="300"/>
               <w:textAlignment w:val="auto"/>
               <w:rPr/>
@@ -680,7 +664,7 @@
           <w:p>
             <w:pPr>
               <w:pStyle w:val="Normal"/>
-              <w:overflowPunct w:val="false"/>
+              <w:overflowPunct w:val="true"/>
               <w:spacing w:lineRule="auto" w:line="300"/>
               <w:textAlignment w:val="auto"/>
               <w:rPr>
@@ -709,7 +693,7 @@
           <w:p>
             <w:pPr>
               <w:pStyle w:val="Normal"/>
-              <w:overflowPunct w:val="false"/>
+              <w:overflowPunct w:val="true"/>
               <w:spacing w:lineRule="auto" w:line="300"/>
               <w:textAlignment w:val="auto"/>
               <w:rPr/>
@@ -741,7 +725,7 @@
           <w:p>
             <w:pPr>
               <w:pStyle w:val="Normal"/>
-              <w:overflowPunct w:val="false"/>
+              <w:overflowPunct w:val="true"/>
               <w:spacing w:lineRule="auto" w:line="300"/>
               <w:textAlignment w:val="auto"/>
               <w:rPr>
@@ -772,7 +756,7 @@
           <w:p>
             <w:pPr>
               <w:pStyle w:val="Normal"/>
-              <w:overflowPunct w:val="false"/>
+              <w:overflowPunct w:val="true"/>
               <w:spacing w:lineRule="auto" w:line="300"/>
               <w:textAlignment w:val="auto"/>
               <w:rPr/>
@@ -789,7 +773,7 @@
           <w:p>
             <w:pPr>
               <w:pStyle w:val="Normal"/>
-              <w:overflowPunct w:val="false"/>
+              <w:overflowPunct w:val="true"/>
               <w:spacing w:lineRule="auto" w:line="300"/>
               <w:ind w:right="-249" w:hanging="0"/>
               <w:textAlignment w:val="auto"/>
@@ -846,7 +830,7 @@
           <w:p>
             <w:pPr>
               <w:pStyle w:val="Normal"/>
-              <w:overflowPunct w:val="false"/>
+              <w:overflowPunct w:val="true"/>
               <w:spacing w:lineRule="auto" w:line="276" w:before="0" w:after="0"/>
               <w:textAlignment w:val="baseline"/>
               <w:rPr/>
@@ -934,7 +918,7 @@
           <w:p>
             <w:pPr>
               <w:pStyle w:val="Normal"/>
-              <w:overflowPunct w:val="false"/>
+              <w:overflowPunct w:val="true"/>
               <w:spacing w:lineRule="auto" w:line="276"/>
               <w:textAlignment w:val="auto"/>
               <w:rPr/>
@@ -977,7 +961,7 @@
     <w:p>
       <w:pPr>
         <w:pStyle w:val="Normal"/>
-        <w:overflowPunct w:val="false"/>
+        <w:overflowPunct w:val="true"/>
         <w:spacing w:lineRule="auto" w:line="276"/>
         <w:textAlignment w:val="auto"/>
         <w:rPr>
@@ -1026,7 +1010,7 @@
           <w:p>
             <w:pPr>
               <w:pStyle w:val="Normal"/>
-              <w:overflowPunct w:val="false"/>
+              <w:overflowPunct w:val="true"/>
               <w:spacing w:lineRule="auto" w:line="300"/>
               <w:ind w:left="113" w:right="113" w:hanging="0"/>
               <w:jc w:val="center"/>
@@ -1055,7 +1039,7 @@
           <w:p>
             <w:pPr>
               <w:pStyle w:val="Normal"/>
-              <w:overflowPunct w:val="false"/>
+              <w:overflowPunct w:val="true"/>
               <w:spacing w:lineRule="auto" w:line="300"/>
               <w:textAlignment w:val="auto"/>
               <w:rPr/>
@@ -1222,7 +1206,7 @@
           <w:p>
             <w:pPr>
               <w:pStyle w:val="Normal"/>
-              <w:overflowPunct w:val="false"/>
+              <w:overflowPunct w:val="true"/>
               <w:spacing w:lineRule="auto" w:line="300"/>
               <w:textAlignment w:val="auto"/>
               <w:rPr/>
@@ -1317,7 +1301,7 @@
           <w:p>
             <w:pPr>
               <w:pStyle w:val="Normal"/>
-              <w:overflowPunct w:val="false"/>
+              <w:overflowPunct w:val="true"/>
               <w:spacing w:lineRule="auto" w:line="276"/>
               <w:textAlignment w:val="auto"/>
               <w:rPr/>
@@ -1360,7 +1344,7 @@
     <w:p>
       <w:pPr>
         <w:pStyle w:val="Normal"/>
-        <w:overflowPunct w:val="false"/>
+        <w:overflowPunct w:val="true"/>
         <w:spacing w:lineRule="auto" w:line="276"/>
         <w:textAlignment w:val="auto"/>
         <w:rPr>
@@ -1376,7 +1360,7 @@
     <w:p>
       <w:pPr>
         <w:pStyle w:val="Normal"/>
-        <w:overflowPunct w:val="false"/>
+        <w:overflowPunct w:val="true"/>
         <w:spacing w:lineRule="auto" w:line="276"/>
         <w:textAlignment w:val="auto"/>
         <w:rPr>
@@ -1392,7 +1376,7 @@
     <w:p>
       <w:pPr>
         <w:pStyle w:val="Normal"/>
-        <w:overflowPunct w:val="false"/>
+        <w:overflowPunct w:val="true"/>
         <w:spacing w:lineRule="auto" w:line="276"/>
         <w:textAlignment w:val="auto"/>
         <w:rPr>
@@ -1408,7 +1392,7 @@
     <w:p>
       <w:pPr>
         <w:pStyle w:val="Normal"/>
-        <w:overflowPunct w:val="false"/>
+        <w:overflowPunct w:val="true"/>
         <w:spacing w:lineRule="auto" w:line="276"/>
         <w:textAlignment w:val="auto"/>
         <w:rPr>
@@ -1424,7 +1408,7 @@
     <w:p>
       <w:pPr>
         <w:pStyle w:val="Normal"/>
-        <w:overflowPunct w:val="false"/>
+        <w:overflowPunct w:val="true"/>
         <w:spacing w:lineRule="auto" w:line="276"/>
         <w:textAlignment w:val="auto"/>
         <w:rPr>
@@ -1567,7 +1551,7 @@
     <w:p>
       <w:pPr>
         <w:pStyle w:val="Normal"/>
-        <w:overflowPunct w:val="false"/>
+        <w:overflowPunct w:val="true"/>
         <w:spacing w:lineRule="auto" w:line="276"/>
         <w:textAlignment w:val="auto"/>
         <w:rPr>
@@ -1597,8 +1581,8 @@
       <w:tblGrid>
         <w:gridCol w:w="1252"/>
         <w:gridCol w:w="2954"/>
-        <w:gridCol w:w="2264"/>
-        <w:gridCol w:w="1989"/>
+        <w:gridCol w:w="2263"/>
+        <w:gridCol w:w="1990"/>
         <w:gridCol w:w="1307"/>
       </w:tblGrid>
       <w:tr>
@@ -1619,7 +1603,7 @@
           <w:p>
             <w:pPr>
               <w:pStyle w:val="Normal"/>
-              <w:overflowPunct w:val="false"/>
+              <w:overflowPunct w:val="true"/>
               <w:spacing w:lineRule="auto" w:line="300"/>
               <w:ind w:left="113" w:right="113" w:hanging="0"/>
               <w:jc w:val="center"/>
@@ -1649,7 +1633,7 @@
           <w:p>
             <w:pPr>
               <w:pStyle w:val="Normal"/>
-              <w:overflowPunct w:val="false"/>
+              <w:overflowPunct w:val="true"/>
               <w:spacing w:lineRule="auto" w:line="300"/>
               <w:textAlignment w:val="auto"/>
               <w:rPr/>
@@ -1666,7 +1650,7 @@
           <w:p>
             <w:pPr>
               <w:pStyle w:val="Normal"/>
-              <w:overflowPunct w:val="false"/>
+              <w:overflowPunct w:val="true"/>
               <w:spacing w:lineRule="auto" w:line="300"/>
               <w:textAlignment w:val="auto"/>
               <w:rPr>
@@ -1705,7 +1689,7 @@
           <w:p>
             <w:pPr>
               <w:pStyle w:val="Normal"/>
-              <w:overflowPunct w:val="false"/>
+              <w:overflowPunct w:val="true"/>
               <w:spacing w:lineRule="auto" w:line="300"/>
               <w:textAlignment w:val="auto"/>
               <w:rPr>
@@ -1737,7 +1721,7 @@
           <w:p>
             <w:pPr>
               <w:pStyle w:val="Normal"/>
-              <w:overflowPunct w:val="false"/>
+              <w:overflowPunct w:val="true"/>
               <w:spacing w:lineRule="auto" w:line="300"/>
               <w:textAlignment w:val="auto"/>
               <w:rPr/>
@@ -1754,23 +1738,17 @@
           <w:p>
             <w:pPr>
               <w:pStyle w:val="Normal"/>
-              <w:overflowPunct w:val="false"/>
-              <w:spacing w:lineRule="auto" w:line="300"/>
-              <w:textAlignment w:val="auto"/>
-              <w:rPr>
-                <w:rFonts w:eastAsia="Calibri" w:eastAsiaTheme="minorHAnsi"/>
-                <w:szCs w:val="22"/>
-                <w:lang w:val="tr-TR" w:eastAsia="en-US"/>
-              </w:rPr>
-            </w:pPr>
-            <w:r>
-              <w:rPr>
-                <w:rFonts w:eastAsia="Calibri" w:eastAsiaTheme="minorHAnsi"/>
-                <w:b/>
-                <w:szCs w:val="22"/>
-                <w:lang w:val="tr-TR" w:eastAsia="en-US"/>
-              </w:rPr>
-              <w:t>{{ student.turkish_thesis_topic }}</w:t>
+              <w:overflowPunct w:val="true"/>
+              <w:spacing w:lineRule="auto" w:line="300"/>
+              <w:textAlignment w:val="auto"/>
+              <w:rPr>
+                <w:rFonts w:eastAsia="Calibri" w:eastAsiaTheme="minorHAnsi"/>
+                <w:szCs w:val="22"/>
+                <w:lang w:val="tr-TR" w:eastAsia="en-US"/>
+              </w:rPr>
+            </w:pPr>
+            <w:r>
+              <w:rPr/>
             </w:r>
           </w:p>
         </w:tc>
@@ -1793,7 +1771,7 @@
           <w:p>
             <w:pPr>
               <w:pStyle w:val="Normal"/>
-              <w:overflowPunct w:val="false"/>
+              <w:overflowPunct w:val="true"/>
               <w:spacing w:lineRule="auto" w:line="300"/>
               <w:ind w:left="113" w:right="113" w:hanging="0"/>
               <w:jc w:val="center"/>
@@ -1813,7 +1791,7 @@
           <w:p>
             <w:pPr>
               <w:pStyle w:val="Normal"/>
-              <w:overflowPunct w:val="false"/>
+              <w:overflowPunct w:val="true"/>
               <w:spacing w:lineRule="auto" w:line="300"/>
               <w:ind w:left="113" w:right="113" w:hanging="0"/>
               <w:jc w:val="center"/>
@@ -1862,7 +1840,7 @@
           <w:p>
             <w:pPr>
               <w:pStyle w:val="Normal"/>
-              <w:overflowPunct w:val="false"/>
+              <w:overflowPunct w:val="true"/>
               <w:spacing w:lineRule="auto" w:line="300"/>
               <w:jc w:val="both"/>
               <w:textAlignment w:val="auto"/>
@@ -1880,7 +1858,7 @@
           <w:p>
             <w:pPr>
               <w:pStyle w:val="Normal"/>
-              <w:overflowPunct w:val="false"/>
+              <w:overflowPunct w:val="true"/>
               <w:spacing w:lineRule="auto" w:line="360" w:before="0" w:after="0"/>
               <w:textAlignment w:val="auto"/>
               <w:rPr/>
@@ -1898,13 +1876,13 @@
         </w:tc>
         <w:tc>
           <w:tcPr>
-            <w:tcW w:w="2264" w:type="dxa"/>
+            <w:tcW w:w="2263" w:type="dxa"/>
             <w:tcBorders/>
           </w:tcPr>
           <w:p>
             <w:pPr>
               <w:pStyle w:val="Normal"/>
-              <w:overflowPunct w:val="false"/>
+              <w:overflowPunct w:val="true"/>
               <w:spacing w:lineRule="auto" w:line="300"/>
               <w:textAlignment w:val="auto"/>
               <w:rPr/>
@@ -1921,7 +1899,7 @@
           <w:p>
             <w:pPr>
               <w:pStyle w:val="Normal"/>
-              <w:overflowPunct w:val="false"/>
+              <w:overflowPunct w:val="true"/>
               <w:spacing w:lineRule="auto" w:line="360" w:before="0" w:after="0"/>
               <w:textAlignment w:val="auto"/>
               <w:rPr/>
@@ -1939,13 +1917,13 @@
         </w:tc>
         <w:tc>
           <w:tcPr>
-            <w:tcW w:w="1989" w:type="dxa"/>
+            <w:tcW w:w="1990" w:type="dxa"/>
             <w:tcBorders/>
           </w:tcPr>
           <w:p>
             <w:pPr>
               <w:pStyle w:val="Normal"/>
-              <w:overflowPunct w:val="false"/>
+              <w:overflowPunct w:val="true"/>
               <w:spacing w:lineRule="auto" w:line="300"/>
               <w:textAlignment w:val="auto"/>
               <w:rPr/>
@@ -1962,7 +1940,7 @@
           <w:p>
             <w:pPr>
               <w:pStyle w:val="Normal"/>
-              <w:overflowPunct w:val="false"/>
+              <w:overflowPunct w:val="true"/>
               <w:spacing w:lineRule="auto" w:line="300"/>
               <w:textAlignment w:val="auto"/>
               <w:rPr/>
@@ -1979,7 +1957,7 @@
           <w:p>
             <w:pPr>
               <w:pStyle w:val="Normal"/>
-              <w:overflowPunct w:val="false"/>
+              <w:overflowPunct w:val="true"/>
               <w:spacing w:lineRule="auto" w:line="300"/>
               <w:textAlignment w:val="auto"/>
               <w:rPr/>
@@ -2004,7 +1982,7 @@
           <w:p>
             <w:pPr>
               <w:pStyle w:val="Normal"/>
-              <w:overflowPunct w:val="false"/>
+              <w:overflowPunct w:val="true"/>
               <w:spacing w:lineRule="auto" w:line="300"/>
               <w:textAlignment w:val="auto"/>
               <w:rPr/>
@@ -2021,7 +1999,7 @@
           <w:p>
             <w:pPr>
               <w:pStyle w:val="Normal"/>
-              <w:overflowPunct w:val="false"/>
+              <w:overflowPunct w:val="true"/>
               <w:spacing w:lineRule="auto" w:line="300"/>
               <w:textAlignment w:val="auto"/>
               <w:rPr/>
@@ -2055,7 +2033,7 @@
           <w:p>
             <w:pPr>
               <w:pStyle w:val="Normal"/>
-              <w:overflowPunct w:val="false"/>
+              <w:overflowPunct w:val="true"/>
               <w:spacing w:lineRule="auto" w:line="300"/>
               <w:ind w:left="113" w:right="113" w:hanging="0"/>
               <w:jc w:val="center"/>
@@ -2086,7 +2064,7 @@
           <w:p>
             <w:pPr>
               <w:pStyle w:val="Normal"/>
-              <w:overflowPunct w:val="false"/>
+              <w:overflowPunct w:val="true"/>
               <w:spacing w:lineRule="auto" w:line="300"/>
               <w:jc w:val="both"/>
               <w:textAlignment w:val="auto"/>
@@ -2104,7 +2082,7 @@
           <w:p>
             <w:pPr>
               <w:pStyle w:val="Normal"/>
-              <w:overflowPunct w:val="false"/>
+              <w:overflowPunct w:val="true"/>
               <w:spacing w:lineRule="auto" w:line="360" w:before="0" w:after="0"/>
               <w:textAlignment w:val="auto"/>
               <w:rPr>
@@ -2126,13 +2104,13 @@
         </w:tc>
         <w:tc>
           <w:tcPr>
-            <w:tcW w:w="2264" w:type="dxa"/>
+            <w:tcW w:w="2263" w:type="dxa"/>
             <w:tcBorders/>
           </w:tcPr>
           <w:p>
             <w:pPr>
               <w:pStyle w:val="Normal"/>
-              <w:overflowPunct w:val="false"/>
+              <w:overflowPunct w:val="true"/>
               <w:spacing w:lineRule="auto" w:line="300"/>
               <w:textAlignment w:val="auto"/>
               <w:rPr/>
@@ -2149,13 +2127,13 @@
         </w:tc>
         <w:tc>
           <w:tcPr>
-            <w:tcW w:w="1989" w:type="dxa"/>
+            <w:tcW w:w="1990" w:type="dxa"/>
             <w:tcBorders/>
           </w:tcPr>
           <w:p>
             <w:pPr>
               <w:pStyle w:val="Normal"/>
-              <w:overflowPunct w:val="false"/>
+              <w:overflowPunct w:val="true"/>
               <w:spacing w:lineRule="auto" w:line="300"/>
               <w:textAlignment w:val="auto"/>
               <w:rPr/>
@@ -2172,7 +2150,7 @@
           <w:p>
             <w:pPr>
               <w:pStyle w:val="Normal"/>
-              <w:overflowPunct w:val="false"/>
+              <w:overflowPunct w:val="true"/>
               <w:spacing w:lineRule="auto" w:line="300"/>
               <w:textAlignment w:val="auto"/>
               <w:rPr/>
@@ -2197,7 +2175,7 @@
           <w:p>
             <w:pPr>
               <w:pStyle w:val="Normal"/>
-              <w:overflowPunct w:val="false"/>
+              <w:overflowPunct w:val="true"/>
               <w:spacing w:lineRule="auto" w:line="300"/>
               <w:textAlignment w:val="auto"/>
               <w:rPr/>
@@ -2214,7 +2192,7 @@
           <w:p>
             <w:pPr>
               <w:pStyle w:val="Normal"/>
-              <w:overflowPunct w:val="false"/>
+              <w:overflowPunct w:val="true"/>
               <w:spacing w:lineRule="auto" w:line="300"/>
               <w:textAlignment w:val="auto"/>
               <w:rPr/>
@@ -2248,7 +2226,7 @@
           <w:p>
             <w:pPr>
               <w:pStyle w:val="Normal"/>
-              <w:overflowPunct w:val="false"/>
+              <w:overflowPunct w:val="true"/>
               <w:spacing w:lineRule="auto" w:line="300"/>
               <w:ind w:left="113" w:right="113" w:hanging="0"/>
               <w:jc w:val="center"/>
@@ -2268,7 +2246,7 @@
           <w:p>
             <w:pPr>
               <w:pStyle w:val="Normal"/>
-              <w:overflowPunct w:val="false"/>
+              <w:overflowPunct w:val="true"/>
               <w:spacing w:lineRule="auto" w:line="300"/>
               <w:ind w:left="113" w:right="113" w:hanging="0"/>
               <w:jc w:val="center"/>
@@ -2294,7 +2272,7 @@
           <w:p>
             <w:pPr>
               <w:pStyle w:val="Normal"/>
-              <w:overflowPunct w:val="false"/>
+              <w:overflowPunct w:val="true"/>
               <w:spacing w:lineRule="auto" w:line="300"/>
               <w:textAlignment w:val="auto"/>
               <w:rPr/>
@@ -2311,7 +2289,7 @@
           <w:p>
             <w:pPr>
               <w:pStyle w:val="Normal"/>
-              <w:overflowPunct w:val="false"/>
+              <w:overflowPunct w:val="true"/>
               <w:spacing w:lineRule="auto" w:line="360" w:before="0" w:after="0"/>
               <w:textAlignment w:val="auto"/>
               <w:rPr>
@@ -2333,13 +2311,13 @@
         </w:tc>
         <w:tc>
           <w:tcPr>
-            <w:tcW w:w="2264" w:type="dxa"/>
+            <w:tcW w:w="2263" w:type="dxa"/>
             <w:tcBorders/>
           </w:tcPr>
           <w:p>
             <w:pPr>
               <w:pStyle w:val="Normal"/>
-              <w:overflowPunct w:val="false"/>
+              <w:overflowPunct w:val="true"/>
               <w:spacing w:lineRule="auto" w:line="300"/>
               <w:textAlignment w:val="auto"/>
               <w:rPr/>
@@ -2356,13 +2334,13 @@
         </w:tc>
         <w:tc>
           <w:tcPr>
-            <w:tcW w:w="1989" w:type="dxa"/>
+            <w:tcW w:w="1990" w:type="dxa"/>
             <w:tcBorders/>
           </w:tcPr>
           <w:p>
             <w:pPr>
               <w:pStyle w:val="Normal"/>
-              <w:overflowPunct w:val="false"/>
+              <w:overflowPunct w:val="true"/>
               <w:spacing w:lineRule="auto" w:line="300"/>
               <w:textAlignment w:val="auto"/>
               <w:rPr>
@@ -2390,7 +2368,7 @@
           <w:p>
             <w:pPr>
               <w:pStyle w:val="Normal"/>
-              <w:overflowPunct w:val="false"/>
+              <w:overflowPunct w:val="true"/>
               <w:spacing w:lineRule="auto" w:line="300"/>
               <w:textAlignment w:val="auto"/>
               <w:rPr/>
@@ -2407,7 +2385,7 @@
           <w:p>
             <w:pPr>
               <w:pStyle w:val="Normal"/>
-              <w:overflowPunct w:val="false"/>
+              <w:overflowPunct w:val="true"/>
               <w:spacing w:lineRule="auto" w:line="300"/>
               <w:textAlignment w:val="auto"/>
               <w:rPr/>
@@ -2441,7 +2419,7 @@
           <w:p>
             <w:pPr>
               <w:pStyle w:val="Normal"/>
-              <w:overflowPunct w:val="false"/>
+              <w:overflowPunct w:val="true"/>
               <w:spacing w:lineRule="auto" w:line="300"/>
               <w:ind w:left="113" w:right="113" w:hanging="0"/>
               <w:jc w:val="center"/>
@@ -2474,7 +2452,7 @@
           <w:p>
             <w:pPr>
               <w:pStyle w:val="Normal"/>
-              <w:overflowPunct w:val="false"/>
+              <w:overflowPunct w:val="true"/>
               <w:spacing w:lineRule="auto" w:line="300"/>
               <w:textAlignment w:val="auto"/>
               <w:rPr/>
@@ -2491,7 +2469,7 @@
           <w:p>
             <w:pPr>
               <w:pStyle w:val="Normal"/>
-              <w:overflowPunct w:val="false"/>
+              <w:overflowPunct w:val="true"/>
               <w:spacing w:lineRule="auto" w:line="360" w:before="0" w:after="0"/>
               <w:textAlignment w:val="auto"/>
               <w:rPr>
@@ -2513,7 +2491,7 @@
         </w:tc>
         <w:tc>
           <w:tcPr>
-            <w:tcW w:w="2264" w:type="dxa"/>
+            <w:tcW w:w="2263" w:type="dxa"/>
             <w:tcBorders>
               <w:bottom w:val="double" w:sz="4" w:space="0" w:color="000000"/>
             </w:tcBorders>
@@ -2521,7 +2499,7 @@
           <w:p>
             <w:pPr>
               <w:pStyle w:val="Normal"/>
-              <w:overflowPunct w:val="false"/>
+              <w:overflowPunct w:val="true"/>
               <w:spacing w:lineRule="auto" w:line="300"/>
               <w:textAlignment w:val="auto"/>
               <w:rPr/>
@@ -2538,7 +2516,7 @@
         </w:tc>
         <w:tc>
           <w:tcPr>
-            <w:tcW w:w="1989" w:type="dxa"/>
+            <w:tcW w:w="1990" w:type="dxa"/>
             <w:tcBorders>
               <w:bottom w:val="double" w:sz="4" w:space="0" w:color="000000"/>
             </w:tcBorders>
@@ -2546,7 +2524,7 @@
           <w:p>
             <w:pPr>
               <w:pStyle w:val="Normal"/>
-              <w:overflowPunct w:val="false"/>
+              <w:overflowPunct w:val="true"/>
               <w:spacing w:lineRule="auto" w:line="300"/>
               <w:textAlignment w:val="auto"/>
               <w:rPr>
@@ -2575,7 +2553,7 @@
           <w:p>
             <w:pPr>
               <w:pStyle w:val="Normal"/>
-              <w:overflowPunct w:val="false"/>
+              <w:overflowPunct w:val="true"/>
               <w:spacing w:lineRule="auto" w:line="300"/>
               <w:textAlignment w:val="auto"/>
               <w:rPr/>
@@ -2592,7 +2570,7 @@
           <w:p>
             <w:pPr>
               <w:pStyle w:val="Normal"/>
-              <w:overflowPunct w:val="false"/>
+              <w:overflowPunct w:val="true"/>
               <w:spacing w:lineRule="auto" w:line="300"/>
               <w:textAlignment w:val="auto"/>
               <w:rPr/>
@@ -2612,7 +2590,7 @@
     <w:p>
       <w:pPr>
         <w:pStyle w:val="Normal"/>
-        <w:overflowPunct w:val="false"/>
+        <w:overflowPunct w:val="true"/>
         <w:textAlignment w:val="auto"/>
         <w:rPr>
           <w:lang w:val="tr-TR"/>
@@ -2627,7 +2605,7 @@
     <w:p>
       <w:pPr>
         <w:pStyle w:val="Normal"/>
-        <w:overflowPunct w:val="false"/>
+        <w:overflowPunct w:val="true"/>
         <w:ind w:left="504" w:hanging="504"/>
         <w:textAlignment w:val="auto"/>
         <w:rPr/>
@@ -2645,7 +2623,7 @@
     <w:p>
       <w:pPr>
         <w:pStyle w:val="Normal"/>
-        <w:overflowPunct w:val="false"/>
+        <w:overflowPunct w:val="true"/>
         <w:ind w:left="504" w:hanging="504"/>
         <w:textAlignment w:val="auto"/>
         <w:rPr/>
@@ -2663,7 +2641,7 @@
     <w:p>
       <w:pPr>
         <w:pStyle w:val="Normal"/>
-        <w:overflowPunct w:val="false"/>
+        <w:overflowPunct w:val="true"/>
         <w:ind w:left="504" w:hanging="504"/>
         <w:textAlignment w:val="auto"/>
         <w:rPr/>
@@ -2681,7 +2659,7 @@
     <w:p>
       <w:pPr>
         <w:pStyle w:val="Normal"/>
-        <w:overflowPunct w:val="false"/>
+        <w:overflowPunct w:val="true"/>
         <w:ind w:left="504" w:hanging="504"/>
         <w:textAlignment w:val="auto"/>
         <w:rPr/>
@@ -2709,7 +2687,7 @@
     <w:p>
       <w:pPr>
         <w:pStyle w:val="Normal"/>
-        <w:overflowPunct w:val="false"/>
+        <w:overflowPunct w:val="true"/>
         <w:ind w:left="504" w:hanging="504"/>
         <w:textAlignment w:val="auto"/>
         <w:rPr>
@@ -2729,7 +2707,7 @@
     <w:p>
       <w:pPr>
         <w:pStyle w:val="Normal"/>
-        <w:overflowPunct w:val="false"/>
+        <w:overflowPunct w:val="true"/>
         <w:ind w:left="504" w:hanging="504"/>
         <w:textAlignment w:val="auto"/>
         <w:rPr>
@@ -2749,7 +2727,7 @@
     <w:p>
       <w:pPr>
         <w:pStyle w:val="Normal"/>
-        <w:overflowPunct w:val="false"/>
+        <w:overflowPunct w:val="true"/>
         <w:textAlignment w:val="auto"/>
         <w:rPr/>
       </w:pPr>
@@ -2774,7 +2752,7 @@
     <w:p>
       <w:pPr>
         <w:pStyle w:val="Normal"/>
-        <w:overflowPunct w:val="false"/>
+        <w:overflowPunct w:val="true"/>
         <w:textAlignment w:val="auto"/>
         <w:rPr>
           <w:b/>
@@ -2794,7 +2772,7 @@
     <w:p>
       <w:pPr>
         <w:pStyle w:val="Normal"/>
-        <w:overflowPunct w:val="false"/>
+        <w:overflowPunct w:val="true"/>
         <w:textAlignment w:val="auto"/>
         <w:rPr/>
       </w:pPr>
@@ -3465,7 +3443,7 @@
     <w:pPr>
       <w:widowControl/>
       <w:suppressAutoHyphens w:val="true"/>
-      <w:overflowPunct w:val="true"/>
+      <w:overflowPunct w:val="false"/>
       <w:bidi w:val="0"/>
       <w:spacing w:lineRule="auto" w:line="240" w:before="0" w:after="0"/>
       <w:jc w:val="left"/>
@@ -3598,7 +3576,7 @@
     <w:qFormat/>
     <w:rsid w:val="00d90053"/>
     <w:pPr>
-      <w:overflowPunct w:val="false"/>
+      <w:overflowPunct w:val="true"/>
       <w:textAlignment w:val="auto"/>
     </w:pPr>
     <w:rPr>
@@ -3666,7 +3644,7 @@
     <w:qFormat/>
     <w:rsid w:val="00647924"/>
     <w:pPr>
-      <w:overflowPunct w:val="false"/>
+      <w:overflowPunct w:val="true"/>
       <w:ind w:left="567" w:hanging="0"/>
       <w:textAlignment w:val="auto"/>
     </w:pPr>

</xml_diff>

<commit_message>
Add latest_thesis_name property to the student.
</commit_message>
<xml_diff>
--- a/docx_templates/Form-TD.docx
+++ b/docx_templates/Form-TD.docx
@@ -48,7 +48,7 @@
     <w:p>
       <w:pPr>
         <w:pStyle w:val="Normal"/>
-        <w:overflowPunct w:val="true"/>
+        <w:overflowPunct w:val="false"/>
         <w:spacing w:lineRule="auto" w:line="360"/>
         <w:jc w:val="center"/>
         <w:textAlignment w:val="auto"/>
@@ -65,7 +65,7 @@
     <w:p>
       <w:pPr>
         <w:pStyle w:val="Normal"/>
-        <w:overflowPunct w:val="true"/>
+        <w:overflowPunct w:val="false"/>
         <w:spacing w:lineRule="auto" w:line="360"/>
         <w:jc w:val="center"/>
         <w:textAlignment w:val="auto"/>
@@ -89,7 +89,7 @@
     <w:p>
       <w:pPr>
         <w:pStyle w:val="Normal"/>
-        <w:overflowPunct w:val="true"/>
+        <w:overflowPunct w:val="false"/>
         <w:spacing w:lineRule="auto" w:line="360"/>
         <w:jc w:val="center"/>
         <w:textAlignment w:val="auto"/>
@@ -119,7 +119,7 @@
     <w:p>
       <w:pPr>
         <w:pStyle w:val="Normal"/>
-        <w:overflowPunct w:val="true"/>
+        <w:overflowPunct w:val="false"/>
         <w:jc w:val="center"/>
         <w:textAlignment w:val="auto"/>
         <w:rPr>
@@ -135,7 +135,7 @@
     <w:p>
       <w:pPr>
         <w:pStyle w:val="Normal"/>
-        <w:overflowPunct w:val="true"/>
+        <w:overflowPunct w:val="false"/>
         <w:spacing w:lineRule="auto" w:line="360"/>
         <w:jc w:val="both"/>
         <w:textAlignment w:val="auto"/>
@@ -151,7 +151,7 @@
     <w:p>
       <w:pPr>
         <w:pStyle w:val="Normal"/>
-        <w:overflowPunct w:val="true"/>
+        <w:overflowPunct w:val="false"/>
         <w:spacing w:lineRule="auto" w:line="360"/>
         <w:jc w:val="both"/>
         <w:textAlignment w:val="auto"/>
@@ -167,7 +167,7 @@
     <w:p>
       <w:pPr>
         <w:pStyle w:val="Normal"/>
-        <w:overflowPunct w:val="true"/>
+        <w:overflowPunct w:val="false"/>
         <w:spacing w:lineRule="auto" w:line="360"/>
         <w:jc w:val="both"/>
         <w:textAlignment w:val="auto"/>
@@ -467,7 +467,7 @@
     <w:p>
       <w:pPr>
         <w:pStyle w:val="Normal"/>
-        <w:overflowPunct w:val="true"/>
+        <w:overflowPunct w:val="false"/>
         <w:textAlignment w:val="auto"/>
         <w:rPr>
           <w:lang w:val="tr-TR"/>
@@ -482,7 +482,7 @@
     <w:p>
       <w:pPr>
         <w:pStyle w:val="Normal"/>
-        <w:overflowPunct w:val="true"/>
+        <w:overflowPunct w:val="false"/>
         <w:textAlignment w:val="auto"/>
         <w:rPr>
           <w:lang w:val="tr-TR"/>
@@ -497,7 +497,7 @@
     <w:p>
       <w:pPr>
         <w:pStyle w:val="Normal"/>
-        <w:overflowPunct w:val="true"/>
+        <w:overflowPunct w:val="false"/>
         <w:textAlignment w:val="auto"/>
         <w:rPr>
           <w:lang w:val="tr-TR"/>
@@ -546,7 +546,7 @@
           <w:p>
             <w:pPr>
               <w:pStyle w:val="Normal"/>
-              <w:overflowPunct w:val="true"/>
+              <w:overflowPunct w:val="false"/>
               <w:spacing w:lineRule="auto" w:line="300"/>
               <w:ind w:left="113" w:right="113" w:hanging="0"/>
               <w:jc w:val="center"/>
@@ -574,7 +574,7 @@
           <w:p>
             <w:pPr>
               <w:pStyle w:val="Normal"/>
-              <w:overflowPunct w:val="true"/>
+              <w:overflowPunct w:val="false"/>
               <w:spacing w:lineRule="auto" w:line="300"/>
               <w:textAlignment w:val="auto"/>
               <w:rPr/>
@@ -591,7 +591,7 @@
           <w:p>
             <w:pPr>
               <w:pStyle w:val="Normal"/>
-              <w:overflowPunct w:val="true"/>
+              <w:overflowPunct w:val="false"/>
               <w:spacing w:lineRule="auto" w:line="300"/>
               <w:textAlignment w:val="auto"/>
               <w:rPr/>
@@ -609,27 +609,27 @@
           <w:p>
             <w:pPr>
               <w:pStyle w:val="Normal"/>
-              <w:overflowPunct w:val="true"/>
-              <w:spacing w:lineRule="auto" w:line="300"/>
-              <w:textAlignment w:val="auto"/>
-              <w:rPr>
-                <w:rFonts w:eastAsia="Calibri" w:eastAsiaTheme="minorHAnsi"/>
-                <w:szCs w:val="22"/>
-                <w:lang w:val="tr-TR" w:eastAsia="en-US"/>
-              </w:rPr>
-            </w:pPr>
-            <w:r>
-              <w:rPr>
-                <w:rFonts w:eastAsia="Calibri" w:eastAsiaTheme="minorHAnsi"/>
-                <w:szCs w:val="22"/>
-                <w:lang w:val="tr-TR" w:eastAsia="en-US"/>
-              </w:rPr>
-            </w:r>
-          </w:p>
-          <w:p>
-            <w:pPr>
-              <w:pStyle w:val="Normal"/>
-              <w:overflowPunct w:val="true"/>
+              <w:overflowPunct w:val="false"/>
+              <w:spacing w:lineRule="auto" w:line="300"/>
+              <w:textAlignment w:val="auto"/>
+              <w:rPr>
+                <w:rFonts w:eastAsia="Calibri" w:eastAsiaTheme="minorHAnsi"/>
+                <w:szCs w:val="22"/>
+                <w:lang w:val="tr-TR" w:eastAsia="en-US"/>
+              </w:rPr>
+            </w:pPr>
+            <w:r>
+              <w:rPr>
+                <w:rFonts w:eastAsia="Calibri" w:eastAsiaTheme="minorHAnsi"/>
+                <w:szCs w:val="22"/>
+                <w:lang w:val="tr-TR" w:eastAsia="en-US"/>
+              </w:rPr>
+            </w:r>
+          </w:p>
+          <w:p>
+            <w:pPr>
+              <w:pStyle w:val="Normal"/>
+              <w:overflowPunct w:val="false"/>
               <w:spacing w:lineRule="auto" w:line="300"/>
               <w:textAlignment w:val="auto"/>
               <w:rPr/>
@@ -646,7 +646,7 @@
           <w:p>
             <w:pPr>
               <w:pStyle w:val="Normal"/>
-              <w:overflowPunct w:val="true"/>
+              <w:overflowPunct w:val="false"/>
               <w:spacing w:lineRule="auto" w:line="300"/>
               <w:textAlignment w:val="auto"/>
               <w:rPr/>
@@ -664,7 +664,7 @@
           <w:p>
             <w:pPr>
               <w:pStyle w:val="Normal"/>
-              <w:overflowPunct w:val="true"/>
+              <w:overflowPunct w:val="false"/>
               <w:spacing w:lineRule="auto" w:line="300"/>
               <w:textAlignment w:val="auto"/>
               <w:rPr>
@@ -693,7 +693,7 @@
           <w:p>
             <w:pPr>
               <w:pStyle w:val="Normal"/>
-              <w:overflowPunct w:val="true"/>
+              <w:overflowPunct w:val="false"/>
               <w:spacing w:lineRule="auto" w:line="300"/>
               <w:textAlignment w:val="auto"/>
               <w:rPr/>
@@ -725,7 +725,7 @@
           <w:p>
             <w:pPr>
               <w:pStyle w:val="Normal"/>
-              <w:overflowPunct w:val="true"/>
+              <w:overflowPunct w:val="false"/>
               <w:spacing w:lineRule="auto" w:line="300"/>
               <w:textAlignment w:val="auto"/>
               <w:rPr>
@@ -756,7 +756,7 @@
           <w:p>
             <w:pPr>
               <w:pStyle w:val="Normal"/>
-              <w:overflowPunct w:val="true"/>
+              <w:overflowPunct w:val="false"/>
               <w:spacing w:lineRule="auto" w:line="300"/>
               <w:textAlignment w:val="auto"/>
               <w:rPr/>
@@ -773,7 +773,7 @@
           <w:p>
             <w:pPr>
               <w:pStyle w:val="Normal"/>
-              <w:overflowPunct w:val="true"/>
+              <w:overflowPunct w:val="false"/>
               <w:spacing w:lineRule="auto" w:line="300"/>
               <w:ind w:right="-249" w:hanging="0"/>
               <w:textAlignment w:val="auto"/>
@@ -830,7 +830,7 @@
           <w:p>
             <w:pPr>
               <w:pStyle w:val="Normal"/>
-              <w:overflowPunct w:val="true"/>
+              <w:overflowPunct w:val="false"/>
               <w:spacing w:lineRule="auto" w:line="276" w:before="0" w:after="0"/>
               <w:textAlignment w:val="baseline"/>
               <w:rPr/>
@@ -918,7 +918,7 @@
           <w:p>
             <w:pPr>
               <w:pStyle w:val="Normal"/>
-              <w:overflowPunct w:val="true"/>
+              <w:overflowPunct w:val="false"/>
               <w:spacing w:lineRule="auto" w:line="276"/>
               <w:textAlignment w:val="auto"/>
               <w:rPr/>
@@ -961,7 +961,7 @@
     <w:p>
       <w:pPr>
         <w:pStyle w:val="Normal"/>
-        <w:overflowPunct w:val="true"/>
+        <w:overflowPunct w:val="false"/>
         <w:spacing w:lineRule="auto" w:line="276"/>
         <w:textAlignment w:val="auto"/>
         <w:rPr>
@@ -1010,7 +1010,7 @@
           <w:p>
             <w:pPr>
               <w:pStyle w:val="Normal"/>
-              <w:overflowPunct w:val="true"/>
+              <w:overflowPunct w:val="false"/>
               <w:spacing w:lineRule="auto" w:line="300"/>
               <w:ind w:left="113" w:right="113" w:hanging="0"/>
               <w:jc w:val="center"/>
@@ -1039,7 +1039,7 @@
           <w:p>
             <w:pPr>
               <w:pStyle w:val="Normal"/>
-              <w:overflowPunct w:val="true"/>
+              <w:overflowPunct w:val="false"/>
               <w:spacing w:lineRule="auto" w:line="300"/>
               <w:textAlignment w:val="auto"/>
               <w:rPr/>
@@ -1206,7 +1206,7 @@
           <w:p>
             <w:pPr>
               <w:pStyle w:val="Normal"/>
-              <w:overflowPunct w:val="true"/>
+              <w:overflowPunct w:val="false"/>
               <w:spacing w:lineRule="auto" w:line="300"/>
               <w:textAlignment w:val="auto"/>
               <w:rPr/>
@@ -1301,7 +1301,7 @@
           <w:p>
             <w:pPr>
               <w:pStyle w:val="Normal"/>
-              <w:overflowPunct w:val="true"/>
+              <w:overflowPunct w:val="false"/>
               <w:spacing w:lineRule="auto" w:line="276"/>
               <w:textAlignment w:val="auto"/>
               <w:rPr/>
@@ -1344,7 +1344,7 @@
     <w:p>
       <w:pPr>
         <w:pStyle w:val="Normal"/>
-        <w:overflowPunct w:val="true"/>
+        <w:overflowPunct w:val="false"/>
         <w:spacing w:lineRule="auto" w:line="276"/>
         <w:textAlignment w:val="auto"/>
         <w:rPr>
@@ -1360,7 +1360,7 @@
     <w:p>
       <w:pPr>
         <w:pStyle w:val="Normal"/>
-        <w:overflowPunct w:val="true"/>
+        <w:overflowPunct w:val="false"/>
         <w:spacing w:lineRule="auto" w:line="276"/>
         <w:textAlignment w:val="auto"/>
         <w:rPr>
@@ -1376,7 +1376,7 @@
     <w:p>
       <w:pPr>
         <w:pStyle w:val="Normal"/>
-        <w:overflowPunct w:val="true"/>
+        <w:overflowPunct w:val="false"/>
         <w:spacing w:lineRule="auto" w:line="276"/>
         <w:textAlignment w:val="auto"/>
         <w:rPr>
@@ -1392,7 +1392,7 @@
     <w:p>
       <w:pPr>
         <w:pStyle w:val="Normal"/>
-        <w:overflowPunct w:val="true"/>
+        <w:overflowPunct w:val="false"/>
         <w:spacing w:lineRule="auto" w:line="276"/>
         <w:textAlignment w:val="auto"/>
         <w:rPr>
@@ -1408,7 +1408,7 @@
     <w:p>
       <w:pPr>
         <w:pStyle w:val="Normal"/>
-        <w:overflowPunct w:val="true"/>
+        <w:overflowPunct w:val="false"/>
         <w:spacing w:lineRule="auto" w:line="276"/>
         <w:textAlignment w:val="auto"/>
         <w:rPr>
@@ -1551,7 +1551,7 @@
     <w:p>
       <w:pPr>
         <w:pStyle w:val="Normal"/>
-        <w:overflowPunct w:val="true"/>
+        <w:overflowPunct w:val="false"/>
         <w:spacing w:lineRule="auto" w:line="276"/>
         <w:textAlignment w:val="auto"/>
         <w:rPr>
@@ -1581,8 +1581,8 @@
       <w:tblGrid>
         <w:gridCol w:w="1252"/>
         <w:gridCol w:w="2954"/>
-        <w:gridCol w:w="2263"/>
-        <w:gridCol w:w="1990"/>
+        <w:gridCol w:w="2262"/>
+        <w:gridCol w:w="1991"/>
         <w:gridCol w:w="1307"/>
       </w:tblGrid>
       <w:tr>
@@ -1603,7 +1603,7 @@
           <w:p>
             <w:pPr>
               <w:pStyle w:val="Normal"/>
-              <w:overflowPunct w:val="true"/>
+              <w:overflowPunct w:val="false"/>
               <w:spacing w:lineRule="auto" w:line="300"/>
               <w:ind w:left="113" w:right="113" w:hanging="0"/>
               <w:jc w:val="center"/>
@@ -1633,7 +1633,7 @@
           <w:p>
             <w:pPr>
               <w:pStyle w:val="Normal"/>
-              <w:overflowPunct w:val="true"/>
+              <w:overflowPunct w:val="false"/>
               <w:spacing w:lineRule="auto" w:line="300"/>
               <w:textAlignment w:val="auto"/>
               <w:rPr/>
@@ -1650,7 +1650,7 @@
           <w:p>
             <w:pPr>
               <w:pStyle w:val="Normal"/>
-              <w:overflowPunct w:val="true"/>
+              <w:overflowPunct w:val="false"/>
               <w:spacing w:lineRule="auto" w:line="300"/>
               <w:textAlignment w:val="auto"/>
               <w:rPr>
@@ -1668,7 +1668,43 @@
                 <w:szCs w:val="22"/>
                 <w:lang w:val="tr-TR" w:eastAsia="en-US"/>
               </w:rPr>
-              <w:t>{{ student.thesis_topic }}</w:t>
+              <w:t>{{ student.</w:t>
+            </w:r>
+            <w:r>
+              <w:rPr>
+                <w:rFonts w:eastAsia="Calibri" w:eastAsiaTheme="minorHAnsi"/>
+                <w:b/>
+                <w:szCs w:val="22"/>
+                <w:lang w:val="tr-TR" w:eastAsia="en-US"/>
+              </w:rPr>
+              <w:t>latest_</w:t>
+            </w:r>
+            <w:r>
+              <w:rPr>
+                <w:rFonts w:eastAsia="Calibri" w:eastAsiaTheme="minorHAnsi"/>
+                <w:b/>
+                <w:szCs w:val="22"/>
+                <w:lang w:val="tr-TR" w:eastAsia="en-US"/>
+              </w:rPr>
+              <w:t>thesis_</w:t>
+            </w:r>
+            <w:r>
+              <w:rPr>
+                <w:rFonts w:eastAsia="Calibri" w:eastAsiaTheme="minorHAnsi"/>
+                <w:b/>
+                <w:szCs w:val="22"/>
+                <w:lang w:val="tr-TR" w:eastAsia="en-US"/>
+              </w:rPr>
+              <w:t>name</w:t>
+            </w:r>
+            <w:r>
+              <w:rPr>
+                <w:rFonts w:eastAsia="Calibri" w:eastAsiaTheme="minorHAnsi"/>
+                <w:b/>
+                <w:szCs w:val="22"/>
+                <w:lang w:val="tr-TR" w:eastAsia="en-US"/>
+              </w:rPr>
+              <w:t xml:space="preserve"> }}</w:t>
             </w:r>
           </w:p>
         </w:tc>
@@ -1689,7 +1725,7 @@
           <w:p>
             <w:pPr>
               <w:pStyle w:val="Normal"/>
-              <w:overflowPunct w:val="true"/>
+              <w:overflowPunct w:val="false"/>
               <w:spacing w:lineRule="auto" w:line="300"/>
               <w:textAlignment w:val="auto"/>
               <w:rPr>
@@ -1721,7 +1757,7 @@
           <w:p>
             <w:pPr>
               <w:pStyle w:val="Normal"/>
-              <w:overflowPunct w:val="true"/>
+              <w:overflowPunct w:val="false"/>
               <w:spacing w:lineRule="auto" w:line="300"/>
               <w:textAlignment w:val="auto"/>
               <w:rPr/>
@@ -1738,17 +1774,21 @@
           <w:p>
             <w:pPr>
               <w:pStyle w:val="Normal"/>
-              <w:overflowPunct w:val="true"/>
-              <w:spacing w:lineRule="auto" w:line="300"/>
-              <w:textAlignment w:val="auto"/>
-              <w:rPr>
-                <w:rFonts w:eastAsia="Calibri" w:eastAsiaTheme="minorHAnsi"/>
-                <w:szCs w:val="22"/>
-                <w:lang w:val="tr-TR" w:eastAsia="en-US"/>
-              </w:rPr>
-            </w:pPr>
-            <w:r>
-              <w:rPr/>
+              <w:overflowPunct w:val="false"/>
+              <w:spacing w:lineRule="auto" w:line="300"/>
+              <w:textAlignment w:val="auto"/>
+              <w:rPr>
+                <w:rFonts w:eastAsia="Calibri" w:eastAsiaTheme="minorHAnsi"/>
+                <w:szCs w:val="22"/>
+                <w:lang w:val="tr-TR" w:eastAsia="en-US"/>
+              </w:rPr>
+            </w:pPr>
+            <w:r>
+              <w:rPr>
+                <w:rFonts w:eastAsia="Calibri" w:eastAsiaTheme="minorHAnsi"/>
+                <w:szCs w:val="22"/>
+                <w:lang w:val="tr-TR" w:eastAsia="en-US"/>
+              </w:rPr>
             </w:r>
           </w:p>
         </w:tc>
@@ -1771,7 +1811,7 @@
           <w:p>
             <w:pPr>
               <w:pStyle w:val="Normal"/>
-              <w:overflowPunct w:val="true"/>
+              <w:overflowPunct w:val="false"/>
               <w:spacing w:lineRule="auto" w:line="300"/>
               <w:ind w:left="113" w:right="113" w:hanging="0"/>
               <w:jc w:val="center"/>
@@ -1791,7 +1831,7 @@
           <w:p>
             <w:pPr>
               <w:pStyle w:val="Normal"/>
-              <w:overflowPunct w:val="true"/>
+              <w:overflowPunct w:val="false"/>
               <w:spacing w:lineRule="auto" w:line="300"/>
               <w:ind w:left="113" w:right="113" w:hanging="0"/>
               <w:jc w:val="center"/>
@@ -1840,7 +1880,7 @@
           <w:p>
             <w:pPr>
               <w:pStyle w:val="Normal"/>
-              <w:overflowPunct w:val="true"/>
+              <w:overflowPunct w:val="false"/>
               <w:spacing w:lineRule="auto" w:line="300"/>
               <w:jc w:val="both"/>
               <w:textAlignment w:val="auto"/>
@@ -1858,7 +1898,7 @@
           <w:p>
             <w:pPr>
               <w:pStyle w:val="Normal"/>
-              <w:overflowPunct w:val="true"/>
+              <w:overflowPunct w:val="false"/>
               <w:spacing w:lineRule="auto" w:line="360" w:before="0" w:after="0"/>
               <w:textAlignment w:val="auto"/>
               <w:rPr/>
@@ -1876,13 +1916,13 @@
         </w:tc>
         <w:tc>
           <w:tcPr>
-            <w:tcW w:w="2263" w:type="dxa"/>
+            <w:tcW w:w="2262" w:type="dxa"/>
             <w:tcBorders/>
           </w:tcPr>
           <w:p>
             <w:pPr>
               <w:pStyle w:val="Normal"/>
-              <w:overflowPunct w:val="true"/>
+              <w:overflowPunct w:val="false"/>
               <w:spacing w:lineRule="auto" w:line="300"/>
               <w:textAlignment w:val="auto"/>
               <w:rPr/>
@@ -1899,7 +1939,7 @@
           <w:p>
             <w:pPr>
               <w:pStyle w:val="Normal"/>
-              <w:overflowPunct w:val="true"/>
+              <w:overflowPunct w:val="false"/>
               <w:spacing w:lineRule="auto" w:line="360" w:before="0" w:after="0"/>
               <w:textAlignment w:val="auto"/>
               <w:rPr/>
@@ -1917,13 +1957,13 @@
         </w:tc>
         <w:tc>
           <w:tcPr>
-            <w:tcW w:w="1990" w:type="dxa"/>
+            <w:tcW w:w="1991" w:type="dxa"/>
             <w:tcBorders/>
           </w:tcPr>
           <w:p>
             <w:pPr>
               <w:pStyle w:val="Normal"/>
-              <w:overflowPunct w:val="true"/>
+              <w:overflowPunct w:val="false"/>
               <w:spacing w:lineRule="auto" w:line="300"/>
               <w:textAlignment w:val="auto"/>
               <w:rPr/>
@@ -1940,7 +1980,7 @@
           <w:p>
             <w:pPr>
               <w:pStyle w:val="Normal"/>
-              <w:overflowPunct w:val="true"/>
+              <w:overflowPunct w:val="false"/>
               <w:spacing w:lineRule="auto" w:line="300"/>
               <w:textAlignment w:val="auto"/>
               <w:rPr/>
@@ -1957,7 +1997,7 @@
           <w:p>
             <w:pPr>
               <w:pStyle w:val="Normal"/>
-              <w:overflowPunct w:val="true"/>
+              <w:overflowPunct w:val="false"/>
               <w:spacing w:lineRule="auto" w:line="300"/>
               <w:textAlignment w:val="auto"/>
               <w:rPr/>
@@ -1982,7 +2022,7 @@
           <w:p>
             <w:pPr>
               <w:pStyle w:val="Normal"/>
-              <w:overflowPunct w:val="true"/>
+              <w:overflowPunct w:val="false"/>
               <w:spacing w:lineRule="auto" w:line="300"/>
               <w:textAlignment w:val="auto"/>
               <w:rPr/>
@@ -1999,7 +2039,7 @@
           <w:p>
             <w:pPr>
               <w:pStyle w:val="Normal"/>
-              <w:overflowPunct w:val="true"/>
+              <w:overflowPunct w:val="false"/>
               <w:spacing w:lineRule="auto" w:line="300"/>
               <w:textAlignment w:val="auto"/>
               <w:rPr/>
@@ -2033,7 +2073,7 @@
           <w:p>
             <w:pPr>
               <w:pStyle w:val="Normal"/>
-              <w:overflowPunct w:val="true"/>
+              <w:overflowPunct w:val="false"/>
               <w:spacing w:lineRule="auto" w:line="300"/>
               <w:ind w:left="113" w:right="113" w:hanging="0"/>
               <w:jc w:val="center"/>
@@ -2064,7 +2104,7 @@
           <w:p>
             <w:pPr>
               <w:pStyle w:val="Normal"/>
-              <w:overflowPunct w:val="true"/>
+              <w:overflowPunct w:val="false"/>
               <w:spacing w:lineRule="auto" w:line="300"/>
               <w:jc w:val="both"/>
               <w:textAlignment w:val="auto"/>
@@ -2082,7 +2122,7 @@
           <w:p>
             <w:pPr>
               <w:pStyle w:val="Normal"/>
-              <w:overflowPunct w:val="true"/>
+              <w:overflowPunct w:val="false"/>
               <w:spacing w:lineRule="auto" w:line="360" w:before="0" w:after="0"/>
               <w:textAlignment w:val="auto"/>
               <w:rPr>
@@ -2104,13 +2144,13 @@
         </w:tc>
         <w:tc>
           <w:tcPr>
-            <w:tcW w:w="2263" w:type="dxa"/>
+            <w:tcW w:w="2262" w:type="dxa"/>
             <w:tcBorders/>
           </w:tcPr>
           <w:p>
             <w:pPr>
               <w:pStyle w:val="Normal"/>
-              <w:overflowPunct w:val="true"/>
+              <w:overflowPunct w:val="false"/>
               <w:spacing w:lineRule="auto" w:line="300"/>
               <w:textAlignment w:val="auto"/>
               <w:rPr/>
@@ -2127,13 +2167,13 @@
         </w:tc>
         <w:tc>
           <w:tcPr>
-            <w:tcW w:w="1990" w:type="dxa"/>
+            <w:tcW w:w="1991" w:type="dxa"/>
             <w:tcBorders/>
           </w:tcPr>
           <w:p>
             <w:pPr>
               <w:pStyle w:val="Normal"/>
-              <w:overflowPunct w:val="true"/>
+              <w:overflowPunct w:val="false"/>
               <w:spacing w:lineRule="auto" w:line="300"/>
               <w:textAlignment w:val="auto"/>
               <w:rPr/>
@@ -2150,7 +2190,7 @@
           <w:p>
             <w:pPr>
               <w:pStyle w:val="Normal"/>
-              <w:overflowPunct w:val="true"/>
+              <w:overflowPunct w:val="false"/>
               <w:spacing w:lineRule="auto" w:line="300"/>
               <w:textAlignment w:val="auto"/>
               <w:rPr/>
@@ -2175,7 +2215,7 @@
           <w:p>
             <w:pPr>
               <w:pStyle w:val="Normal"/>
-              <w:overflowPunct w:val="true"/>
+              <w:overflowPunct w:val="false"/>
               <w:spacing w:lineRule="auto" w:line="300"/>
               <w:textAlignment w:val="auto"/>
               <w:rPr/>
@@ -2192,7 +2232,7 @@
           <w:p>
             <w:pPr>
               <w:pStyle w:val="Normal"/>
-              <w:overflowPunct w:val="true"/>
+              <w:overflowPunct w:val="false"/>
               <w:spacing w:lineRule="auto" w:line="300"/>
               <w:textAlignment w:val="auto"/>
               <w:rPr/>
@@ -2226,7 +2266,7 @@
           <w:p>
             <w:pPr>
               <w:pStyle w:val="Normal"/>
-              <w:overflowPunct w:val="true"/>
+              <w:overflowPunct w:val="false"/>
               <w:spacing w:lineRule="auto" w:line="300"/>
               <w:ind w:left="113" w:right="113" w:hanging="0"/>
               <w:jc w:val="center"/>
@@ -2246,7 +2286,7 @@
           <w:p>
             <w:pPr>
               <w:pStyle w:val="Normal"/>
-              <w:overflowPunct w:val="true"/>
+              <w:overflowPunct w:val="false"/>
               <w:spacing w:lineRule="auto" w:line="300"/>
               <w:ind w:left="113" w:right="113" w:hanging="0"/>
               <w:jc w:val="center"/>
@@ -2272,7 +2312,7 @@
           <w:p>
             <w:pPr>
               <w:pStyle w:val="Normal"/>
-              <w:overflowPunct w:val="true"/>
+              <w:overflowPunct w:val="false"/>
               <w:spacing w:lineRule="auto" w:line="300"/>
               <w:textAlignment w:val="auto"/>
               <w:rPr/>
@@ -2289,7 +2329,7 @@
           <w:p>
             <w:pPr>
               <w:pStyle w:val="Normal"/>
-              <w:overflowPunct w:val="true"/>
+              <w:overflowPunct w:val="false"/>
               <w:spacing w:lineRule="auto" w:line="360" w:before="0" w:after="0"/>
               <w:textAlignment w:val="auto"/>
               <w:rPr>
@@ -2311,13 +2351,13 @@
         </w:tc>
         <w:tc>
           <w:tcPr>
-            <w:tcW w:w="2263" w:type="dxa"/>
+            <w:tcW w:w="2262" w:type="dxa"/>
             <w:tcBorders/>
           </w:tcPr>
           <w:p>
             <w:pPr>
               <w:pStyle w:val="Normal"/>
-              <w:overflowPunct w:val="true"/>
+              <w:overflowPunct w:val="false"/>
               <w:spacing w:lineRule="auto" w:line="300"/>
               <w:textAlignment w:val="auto"/>
               <w:rPr/>
@@ -2334,13 +2374,13 @@
         </w:tc>
         <w:tc>
           <w:tcPr>
-            <w:tcW w:w="1990" w:type="dxa"/>
+            <w:tcW w:w="1991" w:type="dxa"/>
             <w:tcBorders/>
           </w:tcPr>
           <w:p>
             <w:pPr>
               <w:pStyle w:val="Normal"/>
-              <w:overflowPunct w:val="true"/>
+              <w:overflowPunct w:val="false"/>
               <w:spacing w:lineRule="auto" w:line="300"/>
               <w:textAlignment w:val="auto"/>
               <w:rPr>
@@ -2368,7 +2408,7 @@
           <w:p>
             <w:pPr>
               <w:pStyle w:val="Normal"/>
-              <w:overflowPunct w:val="true"/>
+              <w:overflowPunct w:val="false"/>
               <w:spacing w:lineRule="auto" w:line="300"/>
               <w:textAlignment w:val="auto"/>
               <w:rPr/>
@@ -2385,7 +2425,7 @@
           <w:p>
             <w:pPr>
               <w:pStyle w:val="Normal"/>
-              <w:overflowPunct w:val="true"/>
+              <w:overflowPunct w:val="false"/>
               <w:spacing w:lineRule="auto" w:line="300"/>
               <w:textAlignment w:val="auto"/>
               <w:rPr/>
@@ -2419,7 +2459,7 @@
           <w:p>
             <w:pPr>
               <w:pStyle w:val="Normal"/>
-              <w:overflowPunct w:val="true"/>
+              <w:overflowPunct w:val="false"/>
               <w:spacing w:lineRule="auto" w:line="300"/>
               <w:ind w:left="113" w:right="113" w:hanging="0"/>
               <w:jc w:val="center"/>
@@ -2452,7 +2492,7 @@
           <w:p>
             <w:pPr>
               <w:pStyle w:val="Normal"/>
-              <w:overflowPunct w:val="true"/>
+              <w:overflowPunct w:val="false"/>
               <w:spacing w:lineRule="auto" w:line="300"/>
               <w:textAlignment w:val="auto"/>
               <w:rPr/>
@@ -2469,7 +2509,7 @@
           <w:p>
             <w:pPr>
               <w:pStyle w:val="Normal"/>
-              <w:overflowPunct w:val="true"/>
+              <w:overflowPunct w:val="false"/>
               <w:spacing w:lineRule="auto" w:line="360" w:before="0" w:after="0"/>
               <w:textAlignment w:val="auto"/>
               <w:rPr>
@@ -2491,7 +2531,7 @@
         </w:tc>
         <w:tc>
           <w:tcPr>
-            <w:tcW w:w="2263" w:type="dxa"/>
+            <w:tcW w:w="2262" w:type="dxa"/>
             <w:tcBorders>
               <w:bottom w:val="double" w:sz="4" w:space="0" w:color="000000"/>
             </w:tcBorders>
@@ -2499,7 +2539,7 @@
           <w:p>
             <w:pPr>
               <w:pStyle w:val="Normal"/>
-              <w:overflowPunct w:val="true"/>
+              <w:overflowPunct w:val="false"/>
               <w:spacing w:lineRule="auto" w:line="300"/>
               <w:textAlignment w:val="auto"/>
               <w:rPr/>
@@ -2516,7 +2556,7 @@
         </w:tc>
         <w:tc>
           <w:tcPr>
-            <w:tcW w:w="1990" w:type="dxa"/>
+            <w:tcW w:w="1991" w:type="dxa"/>
             <w:tcBorders>
               <w:bottom w:val="double" w:sz="4" w:space="0" w:color="000000"/>
             </w:tcBorders>
@@ -2524,7 +2564,7 @@
           <w:p>
             <w:pPr>
               <w:pStyle w:val="Normal"/>
-              <w:overflowPunct w:val="true"/>
+              <w:overflowPunct w:val="false"/>
               <w:spacing w:lineRule="auto" w:line="300"/>
               <w:textAlignment w:val="auto"/>
               <w:rPr>
@@ -2553,7 +2593,7 @@
           <w:p>
             <w:pPr>
               <w:pStyle w:val="Normal"/>
-              <w:overflowPunct w:val="true"/>
+              <w:overflowPunct w:val="false"/>
               <w:spacing w:lineRule="auto" w:line="300"/>
               <w:textAlignment w:val="auto"/>
               <w:rPr/>
@@ -2570,7 +2610,7 @@
           <w:p>
             <w:pPr>
               <w:pStyle w:val="Normal"/>
-              <w:overflowPunct w:val="true"/>
+              <w:overflowPunct w:val="false"/>
               <w:spacing w:lineRule="auto" w:line="300"/>
               <w:textAlignment w:val="auto"/>
               <w:rPr/>
@@ -2590,7 +2630,7 @@
     <w:p>
       <w:pPr>
         <w:pStyle w:val="Normal"/>
-        <w:overflowPunct w:val="true"/>
+        <w:overflowPunct w:val="false"/>
         <w:textAlignment w:val="auto"/>
         <w:rPr>
           <w:lang w:val="tr-TR"/>
@@ -2605,7 +2645,7 @@
     <w:p>
       <w:pPr>
         <w:pStyle w:val="Normal"/>
-        <w:overflowPunct w:val="true"/>
+        <w:overflowPunct w:val="false"/>
         <w:ind w:left="504" w:hanging="504"/>
         <w:textAlignment w:val="auto"/>
         <w:rPr/>
@@ -2623,7 +2663,7 @@
     <w:p>
       <w:pPr>
         <w:pStyle w:val="Normal"/>
-        <w:overflowPunct w:val="true"/>
+        <w:overflowPunct w:val="false"/>
         <w:ind w:left="504" w:hanging="504"/>
         <w:textAlignment w:val="auto"/>
         <w:rPr/>
@@ -2641,7 +2681,7 @@
     <w:p>
       <w:pPr>
         <w:pStyle w:val="Normal"/>
-        <w:overflowPunct w:val="true"/>
+        <w:overflowPunct w:val="false"/>
         <w:ind w:left="504" w:hanging="504"/>
         <w:textAlignment w:val="auto"/>
         <w:rPr/>
@@ -2659,7 +2699,7 @@
     <w:p>
       <w:pPr>
         <w:pStyle w:val="Normal"/>
-        <w:overflowPunct w:val="true"/>
+        <w:overflowPunct w:val="false"/>
         <w:ind w:left="504" w:hanging="504"/>
         <w:textAlignment w:val="auto"/>
         <w:rPr/>
@@ -2687,7 +2727,7 @@
     <w:p>
       <w:pPr>
         <w:pStyle w:val="Normal"/>
-        <w:overflowPunct w:val="true"/>
+        <w:overflowPunct w:val="false"/>
         <w:ind w:left="504" w:hanging="504"/>
         <w:textAlignment w:val="auto"/>
         <w:rPr>
@@ -2707,7 +2747,7 @@
     <w:p>
       <w:pPr>
         <w:pStyle w:val="Normal"/>
-        <w:overflowPunct w:val="true"/>
+        <w:overflowPunct w:val="false"/>
         <w:ind w:left="504" w:hanging="504"/>
         <w:textAlignment w:val="auto"/>
         <w:rPr>
@@ -2727,7 +2767,7 @@
     <w:p>
       <w:pPr>
         <w:pStyle w:val="Normal"/>
-        <w:overflowPunct w:val="true"/>
+        <w:overflowPunct w:val="false"/>
         <w:textAlignment w:val="auto"/>
         <w:rPr/>
       </w:pPr>
@@ -2752,7 +2792,7 @@
     <w:p>
       <w:pPr>
         <w:pStyle w:val="Normal"/>
-        <w:overflowPunct w:val="true"/>
+        <w:overflowPunct w:val="false"/>
         <w:textAlignment w:val="auto"/>
         <w:rPr>
           <w:b/>
@@ -2772,7 +2812,7 @@
     <w:p>
       <w:pPr>
         <w:pStyle w:val="Normal"/>
-        <w:overflowPunct w:val="true"/>
+        <w:overflowPunct w:val="false"/>
         <w:textAlignment w:val="auto"/>
         <w:rPr/>
       </w:pPr>
@@ -3443,7 +3483,7 @@
     <w:pPr>
       <w:widowControl/>
       <w:suppressAutoHyphens w:val="true"/>
-      <w:overflowPunct w:val="false"/>
+      <w:overflowPunct w:val="true"/>
       <w:bidi w:val="0"/>
       <w:spacing w:lineRule="auto" w:line="240" w:before="0" w:after="0"/>
       <w:jc w:val="left"/>
@@ -3576,7 +3616,7 @@
     <w:qFormat/>
     <w:rsid w:val="00d90053"/>
     <w:pPr>
-      <w:overflowPunct w:val="true"/>
+      <w:overflowPunct w:val="false"/>
       <w:textAlignment w:val="auto"/>
     </w:pPr>
     <w:rPr>
@@ -3644,7 +3684,7 @@
     <w:qFormat/>
     <w:rsid w:val="00647924"/>
     <w:pPr>
-      <w:overflowPunct w:val="true"/>
+      <w:overflowPunct w:val="false"/>
       <w:ind w:left="567" w:hanging="0"/>
       <w:textAlignment w:val="auto"/>
     </w:pPr>

</xml_diff>